<commit_message>
updated win checks and toggling players at the end
</commit_message>
<xml_diff>
--- a/Lab Docs/Weyda_Emily_Lab10.docx
+++ b/Lab Docs/Weyda_Emily_Lab10.docx
@@ -11,6 +11,8 @@
           <w:szCs w:val="24"/>
         </w:rPr>
       </w:pPr>
+      <w:bookmarkStart w:id="0" w:name="_GoBack"/>
+      <w:bookmarkEnd w:id="0"/>
       <w:r>
         <w:rPr>
           <w:rFonts w:ascii="Times New Roman" w:hAnsi="Times New Roman"/>
@@ -271,7 +273,23 @@
           <w:sz w:val="24"/>
           <w:szCs w:val="24"/>
         </w:rPr>
-        <w:t>You will implement a console based Tic Tac Toe program that allows two users to play the Tic Tac Toe game and then prompts them to play again.</w:t>
+        <w:t>You will implement a console</w:t>
+      </w:r>
+      <w:r>
+        <w:rPr>
+          <w:rFonts w:ascii="Times New Roman" w:hAnsi="Times New Roman"/>
+          <w:sz w:val="24"/>
+          <w:szCs w:val="24"/>
+        </w:rPr>
+        <w:t>-</w:t>
+      </w:r>
+      <w:r>
+        <w:rPr>
+          <w:rFonts w:ascii="Times New Roman" w:hAnsi="Times New Roman"/>
+          <w:sz w:val="24"/>
+          <w:szCs w:val="24"/>
+        </w:rPr>
+        <w:t>based Tic Tac Toe program that allows two users to play the Tic Tac Toe game and then prompts them to play again.</w:t>
       </w:r>
     </w:p>
     <w:p>
@@ -486,7 +504,25 @@
           <w:sz w:val="24"/>
           <w:szCs w:val="24"/>
         </w:rPr>
-        <w:t xml:space="preserve"> file and have to recreate it f</w:t>
+        <w:t xml:space="preserve"> file and </w:t>
+      </w:r>
+      <w:proofErr w:type="gramStart"/>
+      <w:r>
+        <w:rPr>
+          <w:rFonts w:ascii="Times New Roman" w:hAnsi="Times New Roman"/>
+          <w:sz w:val="24"/>
+          <w:szCs w:val="24"/>
+        </w:rPr>
+        <w:t>have to</w:t>
+      </w:r>
+      <w:proofErr w:type="gramEnd"/>
+      <w:r>
+        <w:rPr>
+          <w:rFonts w:ascii="Times New Roman" w:hAnsi="Times New Roman"/>
+          <w:sz w:val="24"/>
+          <w:szCs w:val="24"/>
+        </w:rPr>
+        <w:t xml:space="preserve"> recreate it f</w:t>
       </w:r>
       <w:r>
         <w:rPr>
@@ -536,6 +572,7 @@
         <w:t xml:space="preserve">public static int </w:t>
       </w:r>
       <w:proofErr w:type="spellStart"/>
+      <w:proofErr w:type="gramStart"/>
       <w:r>
         <w:rPr>
           <w:rFonts w:ascii="Times New Roman" w:hAnsi="Times New Roman"/>
@@ -562,7 +599,17 @@
           <w:sz w:val="24"/>
           <w:szCs w:val="24"/>
         </w:rPr>
-        <w:t>(Scanner console, String prompt, int low, int high)</w:t>
+        <w:t>(</w:t>
+      </w:r>
+      <w:proofErr w:type="gramEnd"/>
+      <w:r>
+        <w:rPr>
+          <w:rFonts w:ascii="Times New Roman" w:hAnsi="Times New Roman"/>
+          <w:b/>
+          <w:sz w:val="24"/>
+          <w:szCs w:val="24"/>
+        </w:rPr>
+        <w:t>Scanner console, String prompt, int low, int high)</w:t>
       </w:r>
     </w:p>
     <w:p>
@@ -608,6 +655,7 @@
         <w:t xml:space="preserve"> </w:t>
       </w:r>
       <w:proofErr w:type="spellStart"/>
+      <w:proofErr w:type="gramStart"/>
       <w:r>
         <w:rPr>
           <w:rFonts w:ascii="Times New Roman" w:hAnsi="Times New Roman"/>
@@ -625,7 +673,17 @@
           <w:sz w:val="24"/>
           <w:szCs w:val="24"/>
         </w:rPr>
-        <w:t>(Scanner console, String prompt)</w:t>
+        <w:t>(</w:t>
+      </w:r>
+      <w:proofErr w:type="gramEnd"/>
+      <w:r>
+        <w:rPr>
+          <w:rFonts w:ascii="Times New Roman" w:hAnsi="Times New Roman"/>
+          <w:b/>
+          <w:sz w:val="24"/>
+          <w:szCs w:val="24"/>
+        </w:rPr>
+        <w:t>Scanner console, String prompt)</w:t>
       </w:r>
     </w:p>
     <w:p>
@@ -804,8 +862,18 @@
           <w:sz w:val="24"/>
           <w:szCs w:val="24"/>
         </w:rPr>
-        <w:t>(…);</w:t>
-      </w:r>
+        <w:t>(…</w:t>
+      </w:r>
+      <w:proofErr w:type="gramStart"/>
+      <w:r>
+        <w:rPr>
+          <w:rFonts w:ascii="Times New Roman" w:hAnsi="Times New Roman"/>
+          <w:sz w:val="24"/>
+          <w:szCs w:val="24"/>
+        </w:rPr>
+        <w:t>);</w:t>
+      </w:r>
+      <w:proofErr w:type="gramEnd"/>
     </w:p>
     <w:p>
       <w:pPr>
@@ -952,7 +1020,25 @@
           <w:sz w:val="24"/>
           <w:szCs w:val="24"/>
         </w:rPr>
-        <w:t>but not within main()</w:t>
+        <w:t xml:space="preserve">but not within </w:t>
+      </w:r>
+      <w:proofErr w:type="gramStart"/>
+      <w:r>
+        <w:rPr>
+          <w:rFonts w:ascii="Times New Roman" w:hAnsi="Times New Roman"/>
+          <w:sz w:val="24"/>
+          <w:szCs w:val="24"/>
+        </w:rPr>
+        <w:t>main(</w:t>
+      </w:r>
+      <w:proofErr w:type="gramEnd"/>
+      <w:r>
+        <w:rPr>
+          <w:rFonts w:ascii="Times New Roman" w:hAnsi="Times New Roman"/>
+          <w:sz w:val="24"/>
+          <w:szCs w:val="24"/>
+        </w:rPr>
+        <w:t>)</w:t>
       </w:r>
       <w:r>
         <w:rPr>
@@ -1149,7 +1235,25 @@
           <w:sz w:val="24"/>
           <w:szCs w:val="24"/>
         </w:rPr>
-        <w:t>The helper methods will all go in the main file in the class and after the main() method.  You will have to develop your own methods but several that we have already identified in class that you will need are:</w:t>
+        <w:t xml:space="preserve">The helper methods will all go in the main file in the class and after the </w:t>
+      </w:r>
+      <w:proofErr w:type="gramStart"/>
+      <w:r>
+        <w:rPr>
+          <w:rFonts w:ascii="Times New Roman" w:hAnsi="Times New Roman"/>
+          <w:sz w:val="24"/>
+          <w:szCs w:val="24"/>
+        </w:rPr>
+        <w:t>main(</w:t>
+      </w:r>
+      <w:proofErr w:type="gramEnd"/>
+      <w:r>
+        <w:rPr>
+          <w:rFonts w:ascii="Times New Roman" w:hAnsi="Times New Roman"/>
+          <w:sz w:val="24"/>
+          <w:szCs w:val="24"/>
+        </w:rPr>
+        <w:t>) method.  You will have to develop your own methods but several that we have already identified in class that you will need are:</w:t>
       </w:r>
     </w:p>
     <w:p>
@@ -1175,6 +1279,7 @@
         <w:t xml:space="preserve">private static void </w:t>
       </w:r>
       <w:proofErr w:type="spellStart"/>
+      <w:proofErr w:type="gramStart"/>
       <w:r>
         <w:rPr>
           <w:rFonts w:ascii="Times New Roman" w:hAnsi="Times New Roman"/>
@@ -1192,7 +1297,17 @@
           <w:sz w:val="24"/>
           <w:szCs w:val="24"/>
         </w:rPr>
-        <w:t xml:space="preserve">() </w:t>
+        <w:t>(</w:t>
+      </w:r>
+      <w:proofErr w:type="gramEnd"/>
+      <w:r>
+        <w:rPr>
+          <w:rFonts w:ascii="Times New Roman" w:hAnsi="Times New Roman"/>
+          <w:b/>
+          <w:sz w:val="24"/>
+          <w:szCs w:val="24"/>
+        </w:rPr>
+        <w:t xml:space="preserve">) </w:t>
       </w:r>
       <w:r>
         <w:rPr>
@@ -1223,7 +1338,27 @@
           <w:sz w:val="24"/>
           <w:szCs w:val="24"/>
         </w:rPr>
-        <w:t xml:space="preserve">private static void display() // </w:t>
+        <w:t xml:space="preserve">private static void </w:t>
+      </w:r>
+      <w:proofErr w:type="gramStart"/>
+      <w:r>
+        <w:rPr>
+          <w:rFonts w:ascii="Times New Roman" w:hAnsi="Times New Roman"/>
+          <w:b/>
+          <w:sz w:val="24"/>
+          <w:szCs w:val="24"/>
+        </w:rPr>
+        <w:t>display(</w:t>
+      </w:r>
+      <w:proofErr w:type="gramEnd"/>
+      <w:r>
+        <w:rPr>
+          <w:rFonts w:ascii="Times New Roman" w:hAnsi="Times New Roman"/>
+          <w:b/>
+          <w:sz w:val="24"/>
+          <w:szCs w:val="24"/>
+        </w:rPr>
+        <w:t xml:space="preserve">) // </w:t>
       </w:r>
       <w:r>
         <w:rPr>
@@ -1312,6 +1447,7 @@
         <w:t xml:space="preserve"> </w:t>
       </w:r>
       <w:proofErr w:type="spellStart"/>
+      <w:proofErr w:type="gramStart"/>
       <w:r>
         <w:rPr>
           <w:rFonts w:ascii="Times New Roman" w:hAnsi="Times New Roman"/>
@@ -1329,7 +1465,17 @@
           <w:sz w:val="24"/>
           <w:szCs w:val="24"/>
         </w:rPr>
-        <w:t xml:space="preserve">(int row, int col) </w:t>
+        <w:t>(</w:t>
+      </w:r>
+      <w:proofErr w:type="gramEnd"/>
+      <w:r>
+        <w:rPr>
+          <w:rFonts w:ascii="Times New Roman" w:hAnsi="Times New Roman"/>
+          <w:b/>
+          <w:sz w:val="24"/>
+          <w:szCs w:val="24"/>
+        </w:rPr>
+        <w:t xml:space="preserve">int row, int col) </w:t>
       </w:r>
       <w:r>
         <w:rPr>
@@ -1486,6 +1632,7 @@
         <w:t xml:space="preserve"> </w:t>
       </w:r>
       <w:proofErr w:type="spellStart"/>
+      <w:proofErr w:type="gramStart"/>
       <w:r>
         <w:rPr>
           <w:rFonts w:ascii="Times New Roman" w:hAnsi="Times New Roman"/>
@@ -1503,7 +1650,17 @@
           <w:sz w:val="24"/>
           <w:szCs w:val="24"/>
         </w:rPr>
-        <w:t xml:space="preserve">(String player) </w:t>
+        <w:t>(</w:t>
+      </w:r>
+      <w:proofErr w:type="gramEnd"/>
+      <w:r>
+        <w:rPr>
+          <w:rFonts w:ascii="Times New Roman" w:hAnsi="Times New Roman"/>
+          <w:b/>
+          <w:sz w:val="24"/>
+          <w:szCs w:val="24"/>
+        </w:rPr>
+        <w:t xml:space="preserve">String player) </w:t>
       </w:r>
       <w:r>
         <w:rPr>
@@ -1565,6 +1722,7 @@
         <w:t xml:space="preserve"> </w:t>
       </w:r>
       <w:proofErr w:type="spellStart"/>
+      <w:proofErr w:type="gramStart"/>
       <w:r>
         <w:rPr>
           <w:rFonts w:ascii="Times New Roman" w:hAnsi="Times New Roman"/>
@@ -1582,7 +1740,17 @@
           <w:sz w:val="24"/>
           <w:szCs w:val="24"/>
         </w:rPr>
-        <w:t xml:space="preserve">(String player) </w:t>
+        <w:t>(</w:t>
+      </w:r>
+      <w:proofErr w:type="gramEnd"/>
+      <w:r>
+        <w:rPr>
+          <w:rFonts w:ascii="Times New Roman" w:hAnsi="Times New Roman"/>
+          <w:b/>
+          <w:sz w:val="24"/>
+          <w:szCs w:val="24"/>
+        </w:rPr>
+        <w:t xml:space="preserve">String player) </w:t>
       </w:r>
       <w:r>
         <w:rPr>
@@ -1644,14 +1812,33 @@
         <w:t xml:space="preserve"> </w:t>
       </w:r>
       <w:proofErr w:type="spellStart"/>
-      <w:r>
-        <w:rPr>
-          <w:rFonts w:ascii="Times New Roman" w:hAnsi="Times New Roman"/>
-          <w:b/>
-          <w:sz w:val="24"/>
-          <w:szCs w:val="24"/>
-        </w:rPr>
-        <w:t>isDiagnalWin</w:t>
+      <w:proofErr w:type="gramStart"/>
+      <w:r>
+        <w:rPr>
+          <w:rFonts w:ascii="Times New Roman" w:hAnsi="Times New Roman"/>
+          <w:b/>
+          <w:sz w:val="24"/>
+          <w:szCs w:val="24"/>
+        </w:rPr>
+        <w:t>isDiag</w:t>
+      </w:r>
+      <w:r>
+        <w:rPr>
+          <w:rFonts w:ascii="Times New Roman" w:hAnsi="Times New Roman"/>
+          <w:b/>
+          <w:sz w:val="24"/>
+          <w:szCs w:val="24"/>
+        </w:rPr>
+        <w:t>o</w:t>
+      </w:r>
+      <w:r>
+        <w:rPr>
+          <w:rFonts w:ascii="Times New Roman" w:hAnsi="Times New Roman"/>
+          <w:b/>
+          <w:sz w:val="24"/>
+          <w:szCs w:val="24"/>
+        </w:rPr>
+        <w:t>nalWin</w:t>
       </w:r>
       <w:proofErr w:type="spellEnd"/>
       <w:r>
@@ -1661,7 +1848,17 @@
           <w:sz w:val="24"/>
           <w:szCs w:val="24"/>
         </w:rPr>
-        <w:t xml:space="preserve">(String player) </w:t>
+        <w:t>(</w:t>
+      </w:r>
+      <w:proofErr w:type="gramEnd"/>
+      <w:r>
+        <w:rPr>
+          <w:rFonts w:ascii="Times New Roman" w:hAnsi="Times New Roman"/>
+          <w:b/>
+          <w:sz w:val="24"/>
+          <w:szCs w:val="24"/>
+        </w:rPr>
+        <w:t xml:space="preserve">String player) </w:t>
       </w:r>
       <w:r>
         <w:rPr>
@@ -1928,7 +2125,7 @@
           <w:sz w:val="24"/>
           <w:szCs w:val="24"/>
         </w:rPr>
-        <w:t>If there is a win or tie announce it and then prompt the players to play again.</w:t>
+        <w:t xml:space="preserve">If there is a win or tie announce it and then </w:t>
       </w:r>
     </w:p>
     <w:p>
@@ -1949,6 +2146,27 @@
           <w:sz w:val="24"/>
           <w:szCs w:val="24"/>
         </w:rPr>
+        <w:t>prompt the players to play again.</w:t>
+      </w:r>
+    </w:p>
+    <w:p>
+      <w:pPr>
+        <w:numPr>
+          <w:ilvl w:val="0"/>
+          <w:numId w:val="9"/>
+        </w:numPr>
+        <w:rPr>
+          <w:rFonts w:ascii="Times New Roman" w:hAnsi="Times New Roman"/>
+          <w:sz w:val="24"/>
+          <w:szCs w:val="24"/>
+        </w:rPr>
+      </w:pPr>
+      <w:r>
+        <w:rPr>
+          <w:rFonts w:ascii="Times New Roman" w:hAnsi="Times New Roman"/>
+          <w:sz w:val="24"/>
+          <w:szCs w:val="24"/>
+        </w:rPr>
         <w:t>Toggle the player (i.e. X becomes O, O becomes X</w:t>
       </w:r>
       <w:r>
@@ -2039,6 +2257,59 @@
     </w:p>
     <w:p>
       <w:pPr>
+        <w:rPr>
+          <w:rFonts w:ascii="Times New Roman" w:hAnsi="Times New Roman"/>
+          <w:sz w:val="24"/>
+          <w:szCs w:val="24"/>
+        </w:rPr>
+      </w:pPr>
+      <w:r>
+        <w:rPr>
+          <w:rFonts w:ascii="Times New Roman" w:hAnsi="Times New Roman"/>
+          <w:noProof/>
+          <w:sz w:val="24"/>
+          <w:szCs w:val="24"/>
+        </w:rPr>
+        <w:lastRenderedPageBreak/>
+        <w:drawing>
+          <wp:inline distT="0" distB="0" distL="0" distR="0" wp14:anchorId="3779CA15" wp14:editId="25E0325C">
+            <wp:extent cx="1883081" cy="5638800"/>
+            <wp:effectExtent l="0" t="0" r="3175" b="0"/>
+            <wp:docPr id="4" name="Picture 4"/>
+            <wp:cNvGraphicFramePr>
+              <a:graphicFrameLocks xmlns:a="http://schemas.openxmlformats.org/drawingml/2006/main" noChangeAspect="1"/>
+            </wp:cNvGraphicFramePr>
+            <a:graphic xmlns:a="http://schemas.openxmlformats.org/drawingml/2006/main">
+              <a:graphicData uri="http://schemas.openxmlformats.org/drawingml/2006/picture">
+                <pic:pic xmlns:pic="http://schemas.openxmlformats.org/drawingml/2006/picture">
+                  <pic:nvPicPr>
+                    <pic:cNvPr id="1" name=""/>
+                    <pic:cNvPicPr/>
+                  </pic:nvPicPr>
+                  <pic:blipFill>
+                    <a:blip r:embed="rId7"/>
+                    <a:stretch>
+                      <a:fillRect/>
+                    </a:stretch>
+                  </pic:blipFill>
+                  <pic:spPr>
+                    <a:xfrm>
+                      <a:off x="0" y="0"/>
+                      <a:ext cx="1890833" cy="5662014"/>
+                    </a:xfrm>
+                    <a:prstGeom prst="rect">
+                      <a:avLst/>
+                    </a:prstGeom>
+                  </pic:spPr>
+                </pic:pic>
+              </a:graphicData>
+            </a:graphic>
+          </wp:inline>
+        </w:drawing>
+      </w:r>
+    </w:p>
+    <w:p>
+      <w:pPr>
         <w:numPr>
           <w:ilvl w:val="0"/>
           <w:numId w:val="10"/>
@@ -2060,6 +2331,15 @@
     </w:p>
     <w:p>
       <w:pPr>
+        <w:rPr>
+          <w:rFonts w:ascii="Times New Roman" w:hAnsi="Times New Roman"/>
+          <w:sz w:val="24"/>
+          <w:szCs w:val="24"/>
+        </w:rPr>
+      </w:pPr>
+    </w:p>
+    <w:p>
+      <w:pPr>
         <w:numPr>
           <w:ilvl w:val="0"/>
           <w:numId w:val="10"/>
@@ -2076,9 +2356,159 @@
           <w:sz w:val="24"/>
           <w:szCs w:val="24"/>
         </w:rPr>
+        <w:t>Tie</w:t>
+      </w:r>
+    </w:p>
+    <w:p>
+      <w:pPr>
+        <w:rPr>
+          <w:rFonts w:ascii="Times New Roman" w:hAnsi="Times New Roman"/>
+          <w:sz w:val="24"/>
+          <w:szCs w:val="24"/>
+        </w:rPr>
+      </w:pPr>
+      <w:r>
+        <w:rPr>
+          <w:noProof/>
+        </w:rPr>
         <w:lastRenderedPageBreak/>
-        <w:t>Tie</w:t>
-      </w:r>
+        <w:drawing>
+          <wp:inline distT="0" distB="0" distL="0" distR="0" wp14:anchorId="17ECD62E" wp14:editId="73E169F7">
+            <wp:extent cx="1971675" cy="5331297"/>
+            <wp:effectExtent l="0" t="0" r="0" b="3175"/>
+            <wp:docPr id="1" name="Picture 1"/>
+            <wp:cNvGraphicFramePr>
+              <a:graphicFrameLocks xmlns:a="http://schemas.openxmlformats.org/drawingml/2006/main" noChangeAspect="1"/>
+            </wp:cNvGraphicFramePr>
+            <a:graphic xmlns:a="http://schemas.openxmlformats.org/drawingml/2006/main">
+              <a:graphicData uri="http://schemas.openxmlformats.org/drawingml/2006/picture">
+                <pic:pic xmlns:pic="http://schemas.openxmlformats.org/drawingml/2006/picture">
+                  <pic:nvPicPr>
+                    <pic:cNvPr id="1" name=""/>
+                    <pic:cNvPicPr/>
+                  </pic:nvPicPr>
+                  <pic:blipFill>
+                    <a:blip r:embed="rId8"/>
+                    <a:stretch>
+                      <a:fillRect/>
+                    </a:stretch>
+                  </pic:blipFill>
+                  <pic:spPr>
+                    <a:xfrm>
+                      <a:off x="0" y="0"/>
+                      <a:ext cx="1990007" cy="5380866"/>
+                    </a:xfrm>
+                    <a:prstGeom prst="rect">
+                      <a:avLst/>
+                    </a:prstGeom>
+                  </pic:spPr>
+                </pic:pic>
+              </a:graphicData>
+            </a:graphic>
+          </wp:inline>
+        </w:drawing>
+      </w:r>
+      <w:r>
+        <w:rPr>
+          <w:noProof/>
+        </w:rPr>
+        <w:t xml:space="preserve"> </w:t>
+      </w:r>
+      <w:r>
+        <w:rPr>
+          <w:noProof/>
+        </w:rPr>
+        <w:drawing>
+          <wp:inline distT="0" distB="0" distL="0" distR="0" wp14:anchorId="29AB1EF8" wp14:editId="24CFDBD9">
+            <wp:extent cx="1905000" cy="5319719"/>
+            <wp:effectExtent l="0" t="0" r="0" b="0"/>
+            <wp:docPr id="2" name="Picture 2"/>
+            <wp:cNvGraphicFramePr>
+              <a:graphicFrameLocks xmlns:a="http://schemas.openxmlformats.org/drawingml/2006/main" noChangeAspect="1"/>
+            </wp:cNvGraphicFramePr>
+            <a:graphic xmlns:a="http://schemas.openxmlformats.org/drawingml/2006/main">
+              <a:graphicData uri="http://schemas.openxmlformats.org/drawingml/2006/picture">
+                <pic:pic xmlns:pic="http://schemas.openxmlformats.org/drawingml/2006/picture">
+                  <pic:nvPicPr>
+                    <pic:cNvPr id="1" name=""/>
+                    <pic:cNvPicPr/>
+                  </pic:nvPicPr>
+                  <pic:blipFill>
+                    <a:blip r:embed="rId9"/>
+                    <a:stretch>
+                      <a:fillRect/>
+                    </a:stretch>
+                  </pic:blipFill>
+                  <pic:spPr>
+                    <a:xfrm>
+                      <a:off x="0" y="0"/>
+                      <a:ext cx="1928465" cy="5385245"/>
+                    </a:xfrm>
+                    <a:prstGeom prst="rect">
+                      <a:avLst/>
+                    </a:prstGeom>
+                  </pic:spPr>
+                </pic:pic>
+              </a:graphicData>
+            </a:graphic>
+          </wp:inline>
+        </w:drawing>
+      </w:r>
+      <w:r>
+        <w:rPr>
+          <w:noProof/>
+        </w:rPr>
+        <w:t xml:space="preserve"> </w:t>
+      </w:r>
+      <w:r>
+        <w:rPr>
+          <w:noProof/>
+        </w:rPr>
+        <w:drawing>
+          <wp:inline distT="0" distB="0" distL="0" distR="0" wp14:anchorId="5531DFCF" wp14:editId="7563E914">
+            <wp:extent cx="1593265" cy="5295900"/>
+            <wp:effectExtent l="0" t="0" r="6985" b="0"/>
+            <wp:docPr id="3" name="Picture 3"/>
+            <wp:cNvGraphicFramePr>
+              <a:graphicFrameLocks xmlns:a="http://schemas.openxmlformats.org/drawingml/2006/main" noChangeAspect="1"/>
+            </wp:cNvGraphicFramePr>
+            <a:graphic xmlns:a="http://schemas.openxmlformats.org/drawingml/2006/main">
+              <a:graphicData uri="http://schemas.openxmlformats.org/drawingml/2006/picture">
+                <pic:pic xmlns:pic="http://schemas.openxmlformats.org/drawingml/2006/picture">
+                  <pic:nvPicPr>
+                    <pic:cNvPr id="1" name=""/>
+                    <pic:cNvPicPr/>
+                  </pic:nvPicPr>
+                  <pic:blipFill>
+                    <a:blip r:embed="rId10"/>
+                    <a:stretch>
+                      <a:fillRect/>
+                    </a:stretch>
+                  </pic:blipFill>
+                  <pic:spPr>
+                    <a:xfrm>
+                      <a:off x="0" y="0"/>
+                      <a:ext cx="1605959" cy="5338095"/>
+                    </a:xfrm>
+                    <a:prstGeom prst="rect">
+                      <a:avLst/>
+                    </a:prstGeom>
+                  </pic:spPr>
+                </pic:pic>
+              </a:graphicData>
+            </a:graphic>
+          </wp:inline>
+        </w:drawing>
+      </w:r>
+    </w:p>
+    <w:p>
+      <w:pPr>
+        <w:rPr>
+          <w:rFonts w:ascii="Times New Roman" w:hAnsi="Times New Roman"/>
+          <w:sz w:val="24"/>
+          <w:szCs w:val="24"/>
+        </w:rPr>
+      </w:pPr>
     </w:p>
     <w:p>
       <w:pPr>
@@ -2103,6 +2533,38 @@
     </w:p>
     <w:p>
       <w:pPr>
+        <w:rPr>
+          <w:noProof/>
+        </w:rPr>
+      </w:pPr>
+    </w:p>
+    <w:p>
+      <w:pPr>
+        <w:rPr>
+          <w:noProof/>
+        </w:rPr>
+      </w:pPr>
+    </w:p>
+    <w:p>
+      <w:pPr>
+        <w:rPr>
+          <w:rFonts w:ascii="Times New Roman" w:hAnsi="Times New Roman"/>
+          <w:sz w:val="24"/>
+          <w:szCs w:val="24"/>
+        </w:rPr>
+      </w:pPr>
+    </w:p>
+    <w:p>
+      <w:pPr>
+        <w:rPr>
+          <w:rFonts w:ascii="Times New Roman" w:hAnsi="Times New Roman"/>
+          <w:sz w:val="24"/>
+          <w:szCs w:val="24"/>
+        </w:rPr>
+      </w:pPr>
+    </w:p>
+    <w:p>
+      <w:pPr>
         <w:numPr>
           <w:ilvl w:val="0"/>
           <w:numId w:val="7"/>
@@ -2189,7 +2651,16 @@
           <w:sz w:val="24"/>
           <w:szCs w:val="24"/>
         </w:rPr>
-        <w:t xml:space="preserve">and of course include this file with your screen shots. (name this file </w:t>
+        <w:t xml:space="preserve">and of course include this file with your </w:t>
+      </w:r>
+      <w:r>
+        <w:rPr>
+          <w:rFonts w:ascii="Times New Roman" w:hAnsi="Times New Roman"/>
+          <w:sz w:val="24"/>
+          <w:szCs w:val="24"/>
+        </w:rPr>
+        <w:lastRenderedPageBreak/>
+        <w:t xml:space="preserve">screen shots. (name this file </w:t>
       </w:r>
       <w:r>
         <w:rPr>
@@ -2289,13 +2760,23 @@
         </w:rPr>
         <w:t xml:space="preserve">Resubmit the entire assignment </w:t>
       </w:r>
-      <w:r>
-        <w:rPr>
-          <w:rFonts w:ascii="Times New Roman" w:hAnsi="Times New Roman"/>
-          <w:sz w:val="24"/>
-          <w:szCs w:val="24"/>
-        </w:rPr>
-        <w:t xml:space="preserve">exactly the same way </w:t>
+      <w:proofErr w:type="gramStart"/>
+      <w:r>
+        <w:rPr>
+          <w:rFonts w:ascii="Times New Roman" w:hAnsi="Times New Roman"/>
+          <w:sz w:val="24"/>
+          <w:szCs w:val="24"/>
+        </w:rPr>
+        <w:t>exactly the same</w:t>
+      </w:r>
+      <w:proofErr w:type="gramEnd"/>
+      <w:r>
+        <w:rPr>
+          <w:rFonts w:ascii="Times New Roman" w:hAnsi="Times New Roman"/>
+          <w:sz w:val="24"/>
+          <w:szCs w:val="24"/>
+        </w:rPr>
+        <w:t xml:space="preserve"> way </w:t>
       </w:r>
       <w:r>
         <w:rPr>
@@ -2315,7 +2796,7 @@
       </w:r>
     </w:p>
     <w:sectPr>
-      <w:footerReference w:type="default" r:id="rId7"/>
+      <w:footerReference w:type="default" r:id="rId11"/>
       <w:pgSz w:w="12240" w:h="15840"/>
       <w:pgMar w:top="1440" w:right="1440" w:bottom="1440" w:left="1440" w:header="720" w:footer="720" w:gutter="0"/>
       <w:cols w:space="720"/>
@@ -3765,11 +4246,6 @@
     <w:lsdException w:name="Book Title" w:uiPriority="33" w:qFormat="1"/>
     <w:lsdException w:name="Bibliography" w:semiHidden="1" w:uiPriority="37" w:unhideWhenUsed="1"/>
     <w:lsdException w:name="TOC Heading" w:semiHidden="1" w:uiPriority="39" w:unhideWhenUsed="1" w:qFormat="1"/>
-    <w:lsdException w:name="Plain Table 5" w:semiHidden="1" w:unhideWhenUsed="1"/>
-    <w:lsdException w:name="Grid Table Light" w:semiHidden="1" w:unhideWhenUsed="1"/>
-    <w:lsdException w:name="Grid Table 1 Light" w:semiHidden="1" w:unhideWhenUsed="1"/>
-    <w:lsdException w:name="Grid Table 2" w:semiHidden="1" w:unhideWhenUsed="1"/>
-    <w:lsdException w:name="Grid Table 3" w:semiHidden="1" w:unhideWhenUsed="1"/>
     <w:lsdException w:name="Grid Table 4" w:uiPriority="49"/>
     <w:lsdException w:name="Grid Table 5 Dark" w:uiPriority="50"/>
     <w:lsdException w:name="Grid Table 6 Colorful" w:uiPriority="51"/>
@@ -3964,6 +4440,17 @@
       <w:sz w:val="22"/>
       <w:szCs w:val="22"/>
     </w:rPr>
+  </w:style>
+  <w:style w:type="paragraph" w:styleId="ListParagraph">
+    <w:name w:val="List Paragraph"/>
+    <w:basedOn w:val="Normal"/>
+    <w:uiPriority w:val="34"/>
+    <w:qFormat/>
+    <w:rsid w:val="00C674AC"/>
+    <w:pPr>
+      <w:ind w:left="720"/>
+      <w:contextualSpacing/>
+    </w:pPr>
   </w:style>
 </w:styles>
 </file>

</xml_diff>

<commit_message>
completed tic tac toe with lab doc screenshots included
</commit_message>
<xml_diff>
--- a/Lab Docs/Weyda_Emily_Lab10.docx
+++ b/Lab Docs/Weyda_Emily_Lab10.docx
@@ -11,8 +11,6 @@
           <w:szCs w:val="24"/>
         </w:rPr>
       </w:pPr>
-      <w:bookmarkStart w:id="0" w:name="_GoBack"/>
-      <w:bookmarkEnd w:id="0"/>
       <w:r>
         <w:rPr>
           <w:rFonts w:ascii="Times New Roman" w:hAnsi="Times New Roman"/>
@@ -379,43 +377,7 @@
           <w:sz w:val="24"/>
           <w:szCs w:val="24"/>
         </w:rPr>
-        <w:t xml:space="preserve">Create a </w:t>
-      </w:r>
-      <w:proofErr w:type="spellStart"/>
-      <w:r>
-        <w:rPr>
-          <w:rFonts w:ascii="Times New Roman" w:hAnsi="Times New Roman"/>
-          <w:sz w:val="24"/>
-          <w:szCs w:val="24"/>
-        </w:rPr>
-        <w:t>Netbeans</w:t>
-      </w:r>
-      <w:proofErr w:type="spellEnd"/>
-      <w:r>
-        <w:rPr>
-          <w:rFonts w:ascii="Times New Roman" w:hAnsi="Times New Roman"/>
-          <w:sz w:val="24"/>
-          <w:szCs w:val="24"/>
-        </w:rPr>
-        <w:t xml:space="preserve"> project called </w:t>
-      </w:r>
-      <w:proofErr w:type="spellStart"/>
-      <w:r>
-        <w:rPr>
-          <w:rFonts w:ascii="Times New Roman" w:hAnsi="Times New Roman"/>
-          <w:sz w:val="24"/>
-          <w:szCs w:val="24"/>
-        </w:rPr>
-        <w:t>TicTacToe</w:t>
-      </w:r>
-      <w:proofErr w:type="spellEnd"/>
-      <w:r>
-        <w:rPr>
-          <w:rFonts w:ascii="Times New Roman" w:hAnsi="Times New Roman"/>
-          <w:sz w:val="24"/>
-          <w:szCs w:val="24"/>
-        </w:rPr>
-        <w:t>.</w:t>
+        <w:t>Create a Netbeans project called TicTacToe.</w:t>
       </w:r>
     </w:p>
     <w:p>
@@ -486,43 +448,7 @@
           <w:szCs w:val="24"/>
         </w:rPr>
         <w:br/>
-        <w:t xml:space="preserve">If you don’t have the </w:t>
-      </w:r>
-      <w:proofErr w:type="spellStart"/>
-      <w:r>
-        <w:rPr>
-          <w:rFonts w:ascii="Times New Roman" w:hAnsi="Times New Roman"/>
-          <w:sz w:val="24"/>
-          <w:szCs w:val="24"/>
-        </w:rPr>
-        <w:t>SafeInput</w:t>
-      </w:r>
-      <w:proofErr w:type="spellEnd"/>
-      <w:r>
-        <w:rPr>
-          <w:rFonts w:ascii="Times New Roman" w:hAnsi="Times New Roman"/>
-          <w:sz w:val="24"/>
-          <w:szCs w:val="24"/>
-        </w:rPr>
-        <w:t xml:space="preserve"> file and </w:t>
-      </w:r>
-      <w:proofErr w:type="gramStart"/>
-      <w:r>
-        <w:rPr>
-          <w:rFonts w:ascii="Times New Roman" w:hAnsi="Times New Roman"/>
-          <w:sz w:val="24"/>
-          <w:szCs w:val="24"/>
-        </w:rPr>
-        <w:t>have to</w:t>
-      </w:r>
-      <w:proofErr w:type="gramEnd"/>
-      <w:r>
-        <w:rPr>
-          <w:rFonts w:ascii="Times New Roman" w:hAnsi="Times New Roman"/>
-          <w:sz w:val="24"/>
-          <w:szCs w:val="24"/>
-        </w:rPr>
-        <w:t xml:space="preserve"> recreate it f</w:t>
+        <w:t>If you don’t have the SafeInput file and have to recreate it f</w:t>
       </w:r>
       <w:r>
         <w:rPr>
@@ -569,47 +495,16 @@
           <w:sz w:val="24"/>
           <w:szCs w:val="24"/>
         </w:rPr>
-        <w:t xml:space="preserve">public static int </w:t>
-      </w:r>
-      <w:proofErr w:type="spellStart"/>
-      <w:proofErr w:type="gramStart"/>
-      <w:r>
-        <w:rPr>
-          <w:rFonts w:ascii="Times New Roman" w:hAnsi="Times New Roman"/>
-          <w:b/>
-          <w:sz w:val="24"/>
-          <w:szCs w:val="24"/>
-        </w:rPr>
-        <w:t>getRangedIn</w:t>
-      </w:r>
-      <w:r>
-        <w:rPr>
-          <w:rFonts w:ascii="Times New Roman" w:hAnsi="Times New Roman"/>
-          <w:b/>
-          <w:sz w:val="24"/>
-          <w:szCs w:val="24"/>
-        </w:rPr>
-        <w:t>t</w:t>
-      </w:r>
-      <w:proofErr w:type="spellEnd"/>
-      <w:r>
-        <w:rPr>
-          <w:rFonts w:ascii="Times New Roman" w:hAnsi="Times New Roman"/>
-          <w:b/>
-          <w:sz w:val="24"/>
-          <w:szCs w:val="24"/>
-        </w:rPr>
-        <w:t>(</w:t>
-      </w:r>
-      <w:proofErr w:type="gramEnd"/>
-      <w:r>
-        <w:rPr>
-          <w:rFonts w:ascii="Times New Roman" w:hAnsi="Times New Roman"/>
-          <w:b/>
-          <w:sz w:val="24"/>
-          <w:szCs w:val="24"/>
-        </w:rPr>
-        <w:t>Scanner console, String prompt, int low, int high)</w:t>
+        <w:t>public static int getRangedIn</w:t>
+      </w:r>
+      <w:r>
+        <w:rPr>
+          <w:rFonts w:ascii="Times New Roman" w:hAnsi="Times New Roman"/>
+          <w:b/>
+          <w:sz w:val="24"/>
+          <w:szCs w:val="24"/>
+        </w:rPr>
+        <w:t>t(Scanner console, String prompt, int low, int high)</w:t>
       </w:r>
     </w:p>
     <w:p>
@@ -632,58 +527,7 @@
           <w:sz w:val="24"/>
           <w:szCs w:val="24"/>
         </w:rPr>
-        <w:t xml:space="preserve">public static </w:t>
-      </w:r>
-      <w:proofErr w:type="spellStart"/>
-      <w:r>
-        <w:rPr>
-          <w:rFonts w:ascii="Times New Roman" w:hAnsi="Times New Roman"/>
-          <w:b/>
-          <w:sz w:val="24"/>
-          <w:szCs w:val="24"/>
-        </w:rPr>
-        <w:t>boolean</w:t>
-      </w:r>
-      <w:proofErr w:type="spellEnd"/>
-      <w:r>
-        <w:rPr>
-          <w:rFonts w:ascii="Times New Roman" w:hAnsi="Times New Roman"/>
-          <w:b/>
-          <w:sz w:val="24"/>
-          <w:szCs w:val="24"/>
-        </w:rPr>
-        <w:t xml:space="preserve"> </w:t>
-      </w:r>
-      <w:proofErr w:type="spellStart"/>
-      <w:proofErr w:type="gramStart"/>
-      <w:r>
-        <w:rPr>
-          <w:rFonts w:ascii="Times New Roman" w:hAnsi="Times New Roman"/>
-          <w:b/>
-          <w:sz w:val="24"/>
-          <w:szCs w:val="24"/>
-        </w:rPr>
-        <w:t>getYNConfirm</w:t>
-      </w:r>
-      <w:proofErr w:type="spellEnd"/>
-      <w:r>
-        <w:rPr>
-          <w:rFonts w:ascii="Times New Roman" w:hAnsi="Times New Roman"/>
-          <w:b/>
-          <w:sz w:val="24"/>
-          <w:szCs w:val="24"/>
-        </w:rPr>
-        <w:t>(</w:t>
-      </w:r>
-      <w:proofErr w:type="gramEnd"/>
-      <w:r>
-        <w:rPr>
-          <w:rFonts w:ascii="Times New Roman" w:hAnsi="Times New Roman"/>
-          <w:b/>
-          <w:sz w:val="24"/>
-          <w:szCs w:val="24"/>
-        </w:rPr>
-        <w:t>Scanner console, String prompt)</w:t>
+        <w:t>public static boolean getYNConfirm(Scanner console, String prompt)</w:t>
       </w:r>
     </w:p>
     <w:p>
@@ -763,27 +607,8 @@
           <w:szCs w:val="24"/>
         </w:rPr>
         <w:lastRenderedPageBreak/>
-        <w:t xml:space="preserve">int </w:t>
-      </w:r>
-      <w:proofErr w:type="spellStart"/>
-      <w:r>
-        <w:rPr>
-          <w:rFonts w:ascii="Times New Roman" w:hAnsi="Times New Roman"/>
-          <w:sz w:val="24"/>
-          <w:szCs w:val="24"/>
-        </w:rPr>
-        <w:t>rowMove</w:t>
-      </w:r>
-      <w:proofErr w:type="spellEnd"/>
-      <w:r>
-        <w:rPr>
-          <w:rFonts w:ascii="Times New Roman" w:hAnsi="Times New Roman"/>
-          <w:sz w:val="24"/>
-          <w:szCs w:val="24"/>
-        </w:rPr>
-        <w:t xml:space="preserve"> = </w:t>
-      </w:r>
-      <w:proofErr w:type="spellStart"/>
+        <w:t xml:space="preserve">int rowMove = </w:t>
+      </w:r>
       <w:r>
         <w:rPr>
           <w:rFonts w:ascii="Times New Roman" w:hAnsi="Times New Roman"/>
@@ -799,16 +624,7 @@
           <w:sz w:val="24"/>
           <w:szCs w:val="24"/>
         </w:rPr>
-        <w:t>.getRangedInt</w:t>
-      </w:r>
-      <w:proofErr w:type="spellEnd"/>
-      <w:r>
-        <w:rPr>
-          <w:rFonts w:ascii="Times New Roman" w:hAnsi="Times New Roman"/>
-          <w:sz w:val="24"/>
-          <w:szCs w:val="24"/>
-        </w:rPr>
-        <w:t>(…);</w:t>
+        <w:t>.getRangedInt(…);</w:t>
       </w:r>
       <w:r>
         <w:rPr>
@@ -817,27 +633,8 @@
           <w:szCs w:val="24"/>
         </w:rPr>
         <w:br/>
-        <w:t xml:space="preserve">int </w:t>
-      </w:r>
-      <w:proofErr w:type="spellStart"/>
-      <w:r>
-        <w:rPr>
-          <w:rFonts w:ascii="Times New Roman" w:hAnsi="Times New Roman"/>
-          <w:sz w:val="24"/>
-          <w:szCs w:val="24"/>
-        </w:rPr>
-        <w:t>colMove</w:t>
-      </w:r>
-      <w:proofErr w:type="spellEnd"/>
-      <w:r>
-        <w:rPr>
-          <w:rFonts w:ascii="Times New Roman" w:hAnsi="Times New Roman"/>
-          <w:sz w:val="24"/>
-          <w:szCs w:val="24"/>
-        </w:rPr>
-        <w:t xml:space="preserve"> = </w:t>
-      </w:r>
-      <w:proofErr w:type="spellStart"/>
+        <w:t xml:space="preserve">int colMove = </w:t>
+      </w:r>
       <w:r>
         <w:rPr>
           <w:rFonts w:ascii="Times New Roman" w:hAnsi="Times New Roman"/>
@@ -853,27 +650,8 @@
           <w:sz w:val="24"/>
           <w:szCs w:val="24"/>
         </w:rPr>
-        <w:t>.getRangedInt</w:t>
-      </w:r>
-      <w:proofErr w:type="spellEnd"/>
-      <w:r>
-        <w:rPr>
-          <w:rFonts w:ascii="Times New Roman" w:hAnsi="Times New Roman"/>
-          <w:sz w:val="24"/>
-          <w:szCs w:val="24"/>
-        </w:rPr>
-        <w:t>(…</w:t>
-      </w:r>
-      <w:proofErr w:type="gramStart"/>
-      <w:r>
-        <w:rPr>
-          <w:rFonts w:ascii="Times New Roman" w:hAnsi="Times New Roman"/>
-          <w:sz w:val="24"/>
-          <w:szCs w:val="24"/>
-        </w:rPr>
-        <w:t>);</w:t>
-      </w:r>
-      <w:proofErr w:type="gramEnd"/>
+        <w:t>.getRangedInt(…);</w:t>
+      </w:r>
     </w:p>
     <w:p>
       <w:pPr>
@@ -923,25 +701,7 @@
           <w:sz w:val="24"/>
           <w:szCs w:val="24"/>
         </w:rPr>
-        <w:t xml:space="preserve">Now create a java main class called </w:t>
-      </w:r>
-      <w:proofErr w:type="spellStart"/>
-      <w:r>
-        <w:rPr>
-          <w:rFonts w:ascii="Times New Roman" w:hAnsi="Times New Roman"/>
-          <w:sz w:val="24"/>
-          <w:szCs w:val="24"/>
-        </w:rPr>
-        <w:t>TicTacToe</w:t>
-      </w:r>
-      <w:proofErr w:type="spellEnd"/>
-      <w:r>
-        <w:rPr>
-          <w:rFonts w:ascii="Times New Roman" w:hAnsi="Times New Roman"/>
-          <w:sz w:val="24"/>
-          <w:szCs w:val="24"/>
-        </w:rPr>
-        <w:t>.  This file will have all the main logic for the game.</w:t>
+        <w:t>Now create a java main class called TicTacToe.  This file will have all the main logic for the game.</w:t>
       </w:r>
     </w:p>
     <w:p>
@@ -1020,25 +780,7 @@
           <w:sz w:val="24"/>
           <w:szCs w:val="24"/>
         </w:rPr>
-        <w:t xml:space="preserve">but not within </w:t>
-      </w:r>
-      <w:proofErr w:type="gramStart"/>
-      <w:r>
-        <w:rPr>
-          <w:rFonts w:ascii="Times New Roman" w:hAnsi="Times New Roman"/>
-          <w:sz w:val="24"/>
-          <w:szCs w:val="24"/>
-        </w:rPr>
-        <w:t>main(</w:t>
-      </w:r>
-      <w:proofErr w:type="gramEnd"/>
-      <w:r>
-        <w:rPr>
-          <w:rFonts w:ascii="Times New Roman" w:hAnsi="Times New Roman"/>
-          <w:sz w:val="24"/>
-          <w:szCs w:val="24"/>
-        </w:rPr>
-        <w:t>)</w:t>
+        <w:t>but not within main()</w:t>
       </w:r>
       <w:r>
         <w:rPr>
@@ -1235,25 +977,7 @@
           <w:sz w:val="24"/>
           <w:szCs w:val="24"/>
         </w:rPr>
-        <w:t xml:space="preserve">The helper methods will all go in the main file in the class and after the </w:t>
-      </w:r>
-      <w:proofErr w:type="gramStart"/>
-      <w:r>
-        <w:rPr>
-          <w:rFonts w:ascii="Times New Roman" w:hAnsi="Times New Roman"/>
-          <w:sz w:val="24"/>
-          <w:szCs w:val="24"/>
-        </w:rPr>
-        <w:t>main(</w:t>
-      </w:r>
-      <w:proofErr w:type="gramEnd"/>
-      <w:r>
-        <w:rPr>
-          <w:rFonts w:ascii="Times New Roman" w:hAnsi="Times New Roman"/>
-          <w:sz w:val="24"/>
-          <w:szCs w:val="24"/>
-        </w:rPr>
-        <w:t>) method.  You will have to develop your own methods but several that we have already identified in class that you will need are:</w:t>
+        <w:t>The helper methods will all go in the main file in the class and after the main() method.  You will have to develop your own methods but several that we have already identified in class that you will need are:</w:t>
       </w:r>
     </w:p>
     <w:p>
@@ -1276,38 +1000,7 @@
           <w:sz w:val="24"/>
           <w:szCs w:val="24"/>
         </w:rPr>
-        <w:t xml:space="preserve">private static void </w:t>
-      </w:r>
-      <w:proofErr w:type="spellStart"/>
-      <w:proofErr w:type="gramStart"/>
-      <w:r>
-        <w:rPr>
-          <w:rFonts w:ascii="Times New Roman" w:hAnsi="Times New Roman"/>
-          <w:b/>
-          <w:sz w:val="24"/>
-          <w:szCs w:val="24"/>
-        </w:rPr>
-        <w:t>clearBoard</w:t>
-      </w:r>
-      <w:proofErr w:type="spellEnd"/>
-      <w:r>
-        <w:rPr>
-          <w:rFonts w:ascii="Times New Roman" w:hAnsi="Times New Roman"/>
-          <w:b/>
-          <w:sz w:val="24"/>
-          <w:szCs w:val="24"/>
-        </w:rPr>
-        <w:t>(</w:t>
-      </w:r>
-      <w:proofErr w:type="gramEnd"/>
-      <w:r>
-        <w:rPr>
-          <w:rFonts w:ascii="Times New Roman" w:hAnsi="Times New Roman"/>
-          <w:b/>
-          <w:sz w:val="24"/>
-          <w:szCs w:val="24"/>
-        </w:rPr>
-        <w:t xml:space="preserve">) </w:t>
+        <w:t xml:space="preserve">private static void clearBoard() </w:t>
       </w:r>
       <w:r>
         <w:rPr>
@@ -1338,27 +1031,7 @@
           <w:sz w:val="24"/>
           <w:szCs w:val="24"/>
         </w:rPr>
-        <w:t xml:space="preserve">private static void </w:t>
-      </w:r>
-      <w:proofErr w:type="gramStart"/>
-      <w:r>
-        <w:rPr>
-          <w:rFonts w:ascii="Times New Roman" w:hAnsi="Times New Roman"/>
-          <w:b/>
-          <w:sz w:val="24"/>
-          <w:szCs w:val="24"/>
-        </w:rPr>
-        <w:t>display(</w:t>
-      </w:r>
-      <w:proofErr w:type="gramEnd"/>
-      <w:r>
-        <w:rPr>
-          <w:rFonts w:ascii="Times New Roman" w:hAnsi="Times New Roman"/>
-          <w:b/>
-          <w:sz w:val="24"/>
-          <w:szCs w:val="24"/>
-        </w:rPr>
-        <w:t xml:space="preserve">) // </w:t>
+        <w:t xml:space="preserve">private static void display() // </w:t>
       </w:r>
       <w:r>
         <w:rPr>
@@ -1374,25 +1047,7 @@
           <w:sz w:val="24"/>
           <w:szCs w:val="24"/>
         </w:rPr>
-        <w:t xml:space="preserve">used as part of the </w:t>
-      </w:r>
-      <w:proofErr w:type="spellStart"/>
-      <w:r>
-        <w:rPr>
-          <w:rFonts w:ascii="Times New Roman" w:hAnsi="Times New Roman"/>
-          <w:sz w:val="24"/>
-          <w:szCs w:val="24"/>
-        </w:rPr>
-        <w:t>promt</w:t>
-      </w:r>
-      <w:proofErr w:type="spellEnd"/>
-      <w:r>
-        <w:rPr>
-          <w:rFonts w:ascii="Times New Roman" w:hAnsi="Times New Roman"/>
-          <w:sz w:val="24"/>
-          <w:szCs w:val="24"/>
-        </w:rPr>
-        <w:t xml:space="preserve"> for the users move choice…</w:t>
+        <w:t>used as part of the promt for the users move choice…</w:t>
       </w:r>
     </w:p>
     <w:p>
@@ -1426,56 +1081,14 @@
         </w:rPr>
         <w:t xml:space="preserve">static </w:t>
       </w:r>
-      <w:proofErr w:type="spellStart"/>
-      <w:r>
-        <w:rPr>
-          <w:rFonts w:ascii="Times New Roman" w:hAnsi="Times New Roman"/>
-          <w:b/>
-          <w:sz w:val="24"/>
-          <w:szCs w:val="24"/>
-        </w:rPr>
-        <w:t>boolean</w:t>
-      </w:r>
-      <w:proofErr w:type="spellEnd"/>
-      <w:r>
-        <w:rPr>
-          <w:rFonts w:ascii="Times New Roman" w:hAnsi="Times New Roman"/>
-          <w:b/>
-          <w:sz w:val="24"/>
-          <w:szCs w:val="24"/>
-        </w:rPr>
-        <w:t xml:space="preserve"> </w:t>
-      </w:r>
-      <w:proofErr w:type="spellStart"/>
-      <w:proofErr w:type="gramStart"/>
-      <w:r>
-        <w:rPr>
-          <w:rFonts w:ascii="Times New Roman" w:hAnsi="Times New Roman"/>
-          <w:b/>
-          <w:sz w:val="24"/>
-          <w:szCs w:val="24"/>
-        </w:rPr>
-        <w:t>isValidMove</w:t>
-      </w:r>
-      <w:proofErr w:type="spellEnd"/>
-      <w:r>
-        <w:rPr>
-          <w:rFonts w:ascii="Times New Roman" w:hAnsi="Times New Roman"/>
-          <w:b/>
-          <w:sz w:val="24"/>
-          <w:szCs w:val="24"/>
-        </w:rPr>
-        <w:t>(</w:t>
-      </w:r>
-      <w:proofErr w:type="gramEnd"/>
-      <w:r>
-        <w:rPr>
-          <w:rFonts w:ascii="Times New Roman" w:hAnsi="Times New Roman"/>
-          <w:b/>
-          <w:sz w:val="24"/>
-          <w:szCs w:val="24"/>
-        </w:rPr>
-        <w:t xml:space="preserve">int row, int col) </w:t>
+      <w:r>
+        <w:rPr>
+          <w:rFonts w:ascii="Times New Roman" w:hAnsi="Times New Roman"/>
+          <w:b/>
+          <w:sz w:val="24"/>
+          <w:szCs w:val="24"/>
+        </w:rPr>
+        <w:t xml:space="preserve">boolean isValidMove(int row, int col) </w:t>
       </w:r>
       <w:r>
         <w:rPr>
@@ -1522,45 +1135,14 @@
         </w:rPr>
         <w:t xml:space="preserve">static </w:t>
       </w:r>
-      <w:proofErr w:type="spellStart"/>
-      <w:r>
-        <w:rPr>
-          <w:rFonts w:ascii="Times New Roman" w:hAnsi="Times New Roman"/>
-          <w:b/>
-          <w:sz w:val="24"/>
-          <w:szCs w:val="24"/>
-        </w:rPr>
-        <w:t>boolean</w:t>
-      </w:r>
-      <w:proofErr w:type="spellEnd"/>
-      <w:r>
-        <w:rPr>
-          <w:rFonts w:ascii="Times New Roman" w:hAnsi="Times New Roman"/>
-          <w:b/>
-          <w:sz w:val="24"/>
-          <w:szCs w:val="24"/>
-        </w:rPr>
-        <w:t xml:space="preserve"> </w:t>
-      </w:r>
-      <w:proofErr w:type="spellStart"/>
-      <w:r>
-        <w:rPr>
-          <w:rFonts w:ascii="Times New Roman" w:hAnsi="Times New Roman"/>
-          <w:b/>
-          <w:sz w:val="24"/>
-          <w:szCs w:val="24"/>
-        </w:rPr>
-        <w:t>isWin</w:t>
-      </w:r>
-      <w:proofErr w:type="spellEnd"/>
-      <w:r>
-        <w:rPr>
-          <w:rFonts w:ascii="Times New Roman" w:hAnsi="Times New Roman"/>
-          <w:b/>
-          <w:sz w:val="24"/>
-          <w:szCs w:val="24"/>
-        </w:rPr>
-        <w:t>(String player)</w:t>
+      <w:r>
+        <w:rPr>
+          <w:rFonts w:ascii="Times New Roman" w:hAnsi="Times New Roman"/>
+          <w:b/>
+          <w:sz w:val="24"/>
+          <w:szCs w:val="24"/>
+        </w:rPr>
+        <w:t>boolean isWin(String player)</w:t>
       </w:r>
       <w:r>
         <w:rPr>
@@ -1611,56 +1193,14 @@
         </w:rPr>
         <w:t xml:space="preserve">static </w:t>
       </w:r>
-      <w:proofErr w:type="spellStart"/>
-      <w:r>
-        <w:rPr>
-          <w:rFonts w:ascii="Times New Roman" w:hAnsi="Times New Roman"/>
-          <w:b/>
-          <w:sz w:val="24"/>
-          <w:szCs w:val="24"/>
-        </w:rPr>
-        <w:t>boolean</w:t>
-      </w:r>
-      <w:proofErr w:type="spellEnd"/>
-      <w:r>
-        <w:rPr>
-          <w:rFonts w:ascii="Times New Roman" w:hAnsi="Times New Roman"/>
-          <w:b/>
-          <w:sz w:val="24"/>
-          <w:szCs w:val="24"/>
-        </w:rPr>
-        <w:t xml:space="preserve"> </w:t>
-      </w:r>
-      <w:proofErr w:type="spellStart"/>
-      <w:proofErr w:type="gramStart"/>
-      <w:r>
-        <w:rPr>
-          <w:rFonts w:ascii="Times New Roman" w:hAnsi="Times New Roman"/>
-          <w:b/>
-          <w:sz w:val="24"/>
-          <w:szCs w:val="24"/>
-        </w:rPr>
-        <w:t>isColWin</w:t>
-      </w:r>
-      <w:proofErr w:type="spellEnd"/>
-      <w:r>
-        <w:rPr>
-          <w:rFonts w:ascii="Times New Roman" w:hAnsi="Times New Roman"/>
-          <w:b/>
-          <w:sz w:val="24"/>
-          <w:szCs w:val="24"/>
-        </w:rPr>
-        <w:t>(</w:t>
-      </w:r>
-      <w:proofErr w:type="gramEnd"/>
-      <w:r>
-        <w:rPr>
-          <w:rFonts w:ascii="Times New Roman" w:hAnsi="Times New Roman"/>
-          <w:b/>
-          <w:sz w:val="24"/>
-          <w:szCs w:val="24"/>
-        </w:rPr>
-        <w:t xml:space="preserve">String player) </w:t>
+      <w:r>
+        <w:rPr>
+          <w:rFonts w:ascii="Times New Roman" w:hAnsi="Times New Roman"/>
+          <w:b/>
+          <w:sz w:val="24"/>
+          <w:szCs w:val="24"/>
+        </w:rPr>
+        <w:t xml:space="preserve">boolean isColWin(String player) </w:t>
       </w:r>
       <w:r>
         <w:rPr>
@@ -1701,56 +1241,14 @@
         </w:rPr>
         <w:t xml:space="preserve">static </w:t>
       </w:r>
-      <w:proofErr w:type="spellStart"/>
-      <w:r>
-        <w:rPr>
-          <w:rFonts w:ascii="Times New Roman" w:hAnsi="Times New Roman"/>
-          <w:b/>
-          <w:sz w:val="24"/>
-          <w:szCs w:val="24"/>
-        </w:rPr>
-        <w:t>boolean</w:t>
-      </w:r>
-      <w:proofErr w:type="spellEnd"/>
-      <w:r>
-        <w:rPr>
-          <w:rFonts w:ascii="Times New Roman" w:hAnsi="Times New Roman"/>
-          <w:b/>
-          <w:sz w:val="24"/>
-          <w:szCs w:val="24"/>
-        </w:rPr>
-        <w:t xml:space="preserve"> </w:t>
-      </w:r>
-      <w:proofErr w:type="spellStart"/>
-      <w:proofErr w:type="gramStart"/>
-      <w:r>
-        <w:rPr>
-          <w:rFonts w:ascii="Times New Roman" w:hAnsi="Times New Roman"/>
-          <w:b/>
-          <w:sz w:val="24"/>
-          <w:szCs w:val="24"/>
-        </w:rPr>
-        <w:t>isRowWin</w:t>
-      </w:r>
-      <w:proofErr w:type="spellEnd"/>
-      <w:r>
-        <w:rPr>
-          <w:rFonts w:ascii="Times New Roman" w:hAnsi="Times New Roman"/>
-          <w:b/>
-          <w:sz w:val="24"/>
-          <w:szCs w:val="24"/>
-        </w:rPr>
-        <w:t>(</w:t>
-      </w:r>
-      <w:proofErr w:type="gramEnd"/>
-      <w:r>
-        <w:rPr>
-          <w:rFonts w:ascii="Times New Roman" w:hAnsi="Times New Roman"/>
-          <w:b/>
-          <w:sz w:val="24"/>
-          <w:szCs w:val="24"/>
-        </w:rPr>
-        <w:t xml:space="preserve">String player) </w:t>
+      <w:r>
+        <w:rPr>
+          <w:rFonts w:ascii="Times New Roman" w:hAnsi="Times New Roman"/>
+          <w:b/>
+          <w:sz w:val="24"/>
+          <w:szCs w:val="24"/>
+        </w:rPr>
+        <w:t xml:space="preserve">boolean isRowWin(String player) </w:t>
       </w:r>
       <w:r>
         <w:rPr>
@@ -1791,36 +1289,14 @@
         </w:rPr>
         <w:t xml:space="preserve">static </w:t>
       </w:r>
-      <w:proofErr w:type="spellStart"/>
-      <w:r>
-        <w:rPr>
-          <w:rFonts w:ascii="Times New Roman" w:hAnsi="Times New Roman"/>
-          <w:b/>
-          <w:sz w:val="24"/>
-          <w:szCs w:val="24"/>
-        </w:rPr>
-        <w:t>boolean</w:t>
-      </w:r>
-      <w:proofErr w:type="spellEnd"/>
-      <w:r>
-        <w:rPr>
-          <w:rFonts w:ascii="Times New Roman" w:hAnsi="Times New Roman"/>
-          <w:b/>
-          <w:sz w:val="24"/>
-          <w:szCs w:val="24"/>
-        </w:rPr>
-        <w:t xml:space="preserve"> </w:t>
-      </w:r>
-      <w:proofErr w:type="spellStart"/>
-      <w:proofErr w:type="gramStart"/>
-      <w:r>
-        <w:rPr>
-          <w:rFonts w:ascii="Times New Roman" w:hAnsi="Times New Roman"/>
-          <w:b/>
-          <w:sz w:val="24"/>
-          <w:szCs w:val="24"/>
-        </w:rPr>
-        <w:t>isDiag</w:t>
+      <w:r>
+        <w:rPr>
+          <w:rFonts w:ascii="Times New Roman" w:hAnsi="Times New Roman"/>
+          <w:b/>
+          <w:sz w:val="24"/>
+          <w:szCs w:val="24"/>
+        </w:rPr>
+        <w:t>boolean isDiag</w:t>
       </w:r>
       <w:r>
         <w:rPr>
@@ -1838,27 +1314,7 @@
           <w:sz w:val="24"/>
           <w:szCs w:val="24"/>
         </w:rPr>
-        <w:t>nalWin</w:t>
-      </w:r>
-      <w:proofErr w:type="spellEnd"/>
-      <w:r>
-        <w:rPr>
-          <w:rFonts w:ascii="Times New Roman" w:hAnsi="Times New Roman"/>
-          <w:b/>
-          <w:sz w:val="24"/>
-          <w:szCs w:val="24"/>
-        </w:rPr>
-        <w:t>(</w:t>
-      </w:r>
-      <w:proofErr w:type="gramEnd"/>
-      <w:r>
-        <w:rPr>
-          <w:rFonts w:ascii="Times New Roman" w:hAnsi="Times New Roman"/>
-          <w:b/>
-          <w:sz w:val="24"/>
-          <w:szCs w:val="24"/>
-        </w:rPr>
-        <w:t xml:space="preserve">String player) </w:t>
+        <w:t xml:space="preserve">nalWin(String player) </w:t>
       </w:r>
       <w:r>
         <w:rPr>
@@ -1899,45 +1355,14 @@
         </w:rPr>
         <w:t xml:space="preserve">static </w:t>
       </w:r>
-      <w:proofErr w:type="spellStart"/>
-      <w:r>
-        <w:rPr>
-          <w:rFonts w:ascii="Times New Roman" w:hAnsi="Times New Roman"/>
-          <w:b/>
-          <w:sz w:val="24"/>
-          <w:szCs w:val="24"/>
-        </w:rPr>
-        <w:t>boolean</w:t>
-      </w:r>
-      <w:proofErr w:type="spellEnd"/>
-      <w:r>
-        <w:rPr>
-          <w:rFonts w:ascii="Times New Roman" w:hAnsi="Times New Roman"/>
-          <w:b/>
-          <w:sz w:val="24"/>
-          <w:szCs w:val="24"/>
-        </w:rPr>
-        <w:t xml:space="preserve"> </w:t>
-      </w:r>
-      <w:proofErr w:type="spellStart"/>
-      <w:r>
-        <w:rPr>
-          <w:rFonts w:ascii="Times New Roman" w:hAnsi="Times New Roman"/>
-          <w:b/>
-          <w:sz w:val="24"/>
-          <w:szCs w:val="24"/>
-        </w:rPr>
-        <w:t>isTie</w:t>
-      </w:r>
-      <w:proofErr w:type="spellEnd"/>
-      <w:r>
-        <w:rPr>
-          <w:rFonts w:ascii="Times New Roman" w:hAnsi="Times New Roman"/>
-          <w:b/>
-          <w:sz w:val="24"/>
-          <w:szCs w:val="24"/>
-        </w:rPr>
-        <w:t>()</w:t>
+      <w:r>
+        <w:rPr>
+          <w:rFonts w:ascii="Times New Roman" w:hAnsi="Times New Roman"/>
+          <w:b/>
+          <w:sz w:val="24"/>
+          <w:szCs w:val="24"/>
+        </w:rPr>
+        <w:t>boolean isTie()</w:t>
       </w:r>
       <w:r>
         <w:rPr>
@@ -2236,6 +1661,16 @@
     </w:p>
     <w:p>
       <w:pPr>
+        <w:ind w:left="1800"/>
+        <w:rPr>
+          <w:rFonts w:ascii="Times New Roman" w:hAnsi="Times New Roman"/>
+          <w:sz w:val="24"/>
+          <w:szCs w:val="24"/>
+        </w:rPr>
+      </w:pPr>
+    </w:p>
+    <w:p>
+      <w:pPr>
         <w:numPr>
           <w:ilvl w:val="0"/>
           <w:numId w:val="10"/>
@@ -2252,6 +1687,7 @@
           <w:sz w:val="24"/>
           <w:szCs w:val="24"/>
         </w:rPr>
+        <w:lastRenderedPageBreak/>
         <w:t>X wins</w:t>
       </w:r>
     </w:p>
@@ -2270,11 +1706,10 @@
           <w:sz w:val="24"/>
           <w:szCs w:val="24"/>
         </w:rPr>
-        <w:lastRenderedPageBreak/>
         <w:drawing>
-          <wp:inline distT="0" distB="0" distL="0" distR="0" wp14:anchorId="3779CA15" wp14:editId="25E0325C">
-            <wp:extent cx="1883081" cy="5638800"/>
-            <wp:effectExtent l="0" t="0" r="3175" b="0"/>
+          <wp:inline distT="0" distB="0" distL="0" distR="0" wp14:anchorId="3779CA15" wp14:editId="634AE24B">
+            <wp:extent cx="2590800" cy="7758034"/>
+            <wp:effectExtent l="0" t="0" r="0" b="0"/>
             <wp:docPr id="4" name="Picture 4"/>
             <wp:cNvGraphicFramePr>
               <a:graphicFrameLocks xmlns:a="http://schemas.openxmlformats.org/drawingml/2006/main" noChangeAspect="1"/>
@@ -2295,7 +1730,7 @@
                   <pic:spPr>
                     <a:xfrm>
                       <a:off x="0" y="0"/>
-                      <a:ext cx="1890833" cy="5662014"/>
+                      <a:ext cx="2612046" cy="7821655"/>
                     </a:xfrm>
                     <a:prstGeom prst="rect">
                       <a:avLst/>
@@ -2326,6 +1761,7 @@
           <w:sz w:val="24"/>
           <w:szCs w:val="24"/>
         </w:rPr>
+        <w:lastRenderedPageBreak/>
         <w:t>O wins</w:t>
       </w:r>
     </w:p>
@@ -2337,46 +1773,17 @@
           <w:szCs w:val="24"/>
         </w:rPr>
       </w:pPr>
-    </w:p>
-    <w:p>
-      <w:pPr>
-        <w:numPr>
-          <w:ilvl w:val="0"/>
-          <w:numId w:val="10"/>
-        </w:numPr>
-        <w:rPr>
-          <w:rFonts w:ascii="Times New Roman" w:hAnsi="Times New Roman"/>
-          <w:sz w:val="24"/>
-          <w:szCs w:val="24"/>
-        </w:rPr>
-      </w:pPr>
-      <w:r>
-        <w:rPr>
-          <w:rFonts w:ascii="Times New Roman" w:hAnsi="Times New Roman"/>
-          <w:sz w:val="24"/>
-          <w:szCs w:val="24"/>
-        </w:rPr>
-        <w:t>Tie</w:t>
-      </w:r>
-    </w:p>
-    <w:p>
-      <w:pPr>
-        <w:rPr>
-          <w:rFonts w:ascii="Times New Roman" w:hAnsi="Times New Roman"/>
-          <w:sz w:val="24"/>
-          <w:szCs w:val="24"/>
-        </w:rPr>
-      </w:pPr>
-      <w:r>
-        <w:rPr>
-          <w:noProof/>
-        </w:rPr>
-        <w:lastRenderedPageBreak/>
+      <w:r>
+        <w:rPr>
+          <w:rFonts w:ascii="Times New Roman" w:hAnsi="Times New Roman"/>
+          <w:sz w:val="24"/>
+          <w:szCs w:val="24"/>
+        </w:rPr>
         <w:drawing>
-          <wp:inline distT="0" distB="0" distL="0" distR="0" wp14:anchorId="17ECD62E" wp14:editId="73E169F7">
-            <wp:extent cx="1971675" cy="5331297"/>
-            <wp:effectExtent l="0" t="0" r="0" b="3175"/>
-            <wp:docPr id="1" name="Picture 1"/>
+          <wp:inline distT="0" distB="0" distL="0" distR="0" wp14:anchorId="6757BAA4" wp14:editId="0B98750B">
+            <wp:extent cx="2790825" cy="5572678"/>
+            <wp:effectExtent l="0" t="0" r="0" b="9525"/>
+            <wp:docPr id="5" name="Picture 5"/>
             <wp:cNvGraphicFramePr>
               <a:graphicFrameLocks xmlns:a="http://schemas.openxmlformats.org/drawingml/2006/main" noChangeAspect="1"/>
             </wp:cNvGraphicFramePr>
@@ -2396,7 +1803,7 @@
                   <pic:spPr>
                     <a:xfrm>
                       <a:off x="0" y="0"/>
-                      <a:ext cx="1990007" cy="5380866"/>
+                      <a:ext cx="2810031" cy="5611028"/>
                     </a:xfrm>
                     <a:prstGeom prst="rect">
                       <a:avLst/>
@@ -2410,19 +1817,15 @@
       </w:r>
       <w:r>
         <w:rPr>
-          <w:noProof/>
-        </w:rPr>
-        <w:t xml:space="preserve"> </w:t>
-      </w:r>
-      <w:r>
-        <w:rPr>
-          <w:noProof/>
+          <w:rFonts w:ascii="Times New Roman" w:hAnsi="Times New Roman"/>
+          <w:sz w:val="24"/>
+          <w:szCs w:val="24"/>
         </w:rPr>
         <w:drawing>
-          <wp:inline distT="0" distB="0" distL="0" distR="0" wp14:anchorId="29AB1EF8" wp14:editId="24CFDBD9">
-            <wp:extent cx="1905000" cy="5319719"/>
-            <wp:effectExtent l="0" t="0" r="0" b="0"/>
-            <wp:docPr id="2" name="Picture 2"/>
+          <wp:inline distT="0" distB="0" distL="0" distR="0" wp14:anchorId="73228DDE" wp14:editId="2812DAC7">
+            <wp:extent cx="3105150" cy="5365167"/>
+            <wp:effectExtent l="0" t="0" r="0" b="6985"/>
+            <wp:docPr id="6" name="Picture 6"/>
             <wp:cNvGraphicFramePr>
               <a:graphicFrameLocks xmlns:a="http://schemas.openxmlformats.org/drawingml/2006/main" noChangeAspect="1"/>
             </wp:cNvGraphicFramePr>
@@ -2442,7 +1845,7 @@
                   <pic:spPr>
                     <a:xfrm>
                       <a:off x="0" y="0"/>
-                      <a:ext cx="1928465" cy="5385245"/>
+                      <a:ext cx="3105150" cy="5365167"/>
                     </a:xfrm>
                     <a:prstGeom prst="rect">
                       <a:avLst/>
@@ -2454,21 +1857,69 @@
           </wp:inline>
         </w:drawing>
       </w:r>
-      <w:r>
+    </w:p>
+    <w:p>
+      <w:pPr>
+        <w:spacing w:after="0" w:line="240" w:lineRule="auto"/>
+        <w:rPr>
+          <w:rFonts w:ascii="Times New Roman" w:hAnsi="Times New Roman"/>
+          <w:sz w:val="24"/>
+          <w:szCs w:val="24"/>
+        </w:rPr>
+      </w:pPr>
+      <w:r>
+        <w:rPr>
+          <w:rFonts w:ascii="Times New Roman" w:hAnsi="Times New Roman"/>
+          <w:sz w:val="24"/>
+          <w:szCs w:val="24"/>
+        </w:rPr>
+        <w:br w:type="page"/>
+      </w:r>
+    </w:p>
+    <w:p>
+      <w:pPr>
+        <w:pStyle w:val="ListParagraph"/>
+        <w:numPr>
+          <w:ilvl w:val="0"/>
+          <w:numId w:val="10"/>
+        </w:numPr>
+        <w:rPr>
+          <w:rFonts w:ascii="Times New Roman" w:hAnsi="Times New Roman"/>
+          <w:sz w:val="24"/>
+          <w:szCs w:val="24"/>
+        </w:rPr>
+      </w:pPr>
+      <w:r>
+        <w:rPr>
+          <w:rFonts w:ascii="Times New Roman" w:hAnsi="Times New Roman"/>
+          <w:sz w:val="24"/>
+          <w:szCs w:val="24"/>
+        </w:rPr>
+        <w:lastRenderedPageBreak/>
+        <w:t>Tie</w:t>
+      </w:r>
+    </w:p>
+    <w:p>
+      <w:pPr>
         <w:rPr>
           <w:noProof/>
         </w:rPr>
-        <w:t xml:space="preserve"> </w:t>
-      </w:r>
+      </w:pPr>
       <w:r>
         <w:rPr>
           <w:noProof/>
         </w:rPr>
+        <w:t xml:space="preserve">  </w:t>
+      </w:r>
+      <w:r>
+        <w:rPr>
+          <w:noProof/>
+        </w:rPr>
         <w:drawing>
-          <wp:inline distT="0" distB="0" distL="0" distR="0" wp14:anchorId="5531DFCF" wp14:editId="7563E914">
-            <wp:extent cx="1593265" cy="5295900"/>
-            <wp:effectExtent l="0" t="0" r="6985" b="0"/>
-            <wp:docPr id="3" name="Picture 3"/>
+          <wp:inline distT="0" distB="0" distL="0" distR="0" wp14:anchorId="584DBB24" wp14:editId="57DDABAD">
+            <wp:extent cx="2901379" cy="6866930"/>
+            <wp:effectExtent l="0" t="0" r="0" b="0"/>
+            <wp:docPr id="1" name="Picture 1"/>
             <wp:cNvGraphicFramePr>
               <a:graphicFrameLocks xmlns:a="http://schemas.openxmlformats.org/drawingml/2006/main" noChangeAspect="1"/>
             </wp:cNvGraphicFramePr>
@@ -2488,7 +1939,7 @@
                   <pic:spPr>
                     <a:xfrm>
                       <a:off x="0" y="0"/>
-                      <a:ext cx="1605959" cy="5338095"/>
+                      <a:ext cx="2940273" cy="6958983"/>
                     </a:xfrm>
                     <a:prstGeom prst="rect">
                       <a:avLst/>
@@ -2500,6 +1951,62 @@
           </wp:inline>
         </w:drawing>
       </w:r>
+      <w:r>
+        <w:rPr>
+          <w:noProof/>
+        </w:rPr>
+        <w:drawing>
+          <wp:inline distT="0" distB="0" distL="0" distR="0" wp14:anchorId="57957BA4" wp14:editId="47A91B03">
+            <wp:extent cx="2763854" cy="6819901"/>
+            <wp:effectExtent l="0" t="0" r="0" b="0"/>
+            <wp:docPr id="7" name="Picture 7"/>
+            <wp:cNvGraphicFramePr>
+              <a:graphicFrameLocks xmlns:a="http://schemas.openxmlformats.org/drawingml/2006/main" noChangeAspect="1"/>
+            </wp:cNvGraphicFramePr>
+            <a:graphic xmlns:a="http://schemas.openxmlformats.org/drawingml/2006/main">
+              <a:graphicData uri="http://schemas.openxmlformats.org/drawingml/2006/picture">
+                <pic:pic xmlns:pic="http://schemas.openxmlformats.org/drawingml/2006/picture">
+                  <pic:nvPicPr>
+                    <pic:cNvPr id="1" name=""/>
+                    <pic:cNvPicPr/>
+                  </pic:nvPicPr>
+                  <pic:blipFill>
+                    <a:blip r:embed="rId11"/>
+                    <a:stretch>
+                      <a:fillRect/>
+                    </a:stretch>
+                  </pic:blipFill>
+                  <pic:spPr>
+                    <a:xfrm>
+                      <a:off x="0" y="0"/>
+                      <a:ext cx="2771295" cy="6838262"/>
+                    </a:xfrm>
+                    <a:prstGeom prst="rect">
+                      <a:avLst/>
+                    </a:prstGeom>
+                  </pic:spPr>
+                </pic:pic>
+              </a:graphicData>
+            </a:graphic>
+          </wp:inline>
+        </w:drawing>
+      </w:r>
+    </w:p>
+    <w:p>
+      <w:pPr>
+        <w:rPr>
+          <w:noProof/>
+        </w:rPr>
+      </w:pPr>
+    </w:p>
+    <w:p>
+      <w:pPr>
+        <w:rPr>
+          <w:rFonts w:ascii="Times New Roman" w:hAnsi="Times New Roman"/>
+          <w:sz w:val="24"/>
+          <w:szCs w:val="24"/>
+        </w:rPr>
+      </w:pPr>
     </w:p>
     <w:p>
       <w:pPr>
@@ -2528,15 +2035,66 @@
           <w:sz w:val="24"/>
           <w:szCs w:val="24"/>
         </w:rPr>
+        <w:lastRenderedPageBreak/>
         <w:t>One showing the re-prompt for a move that is invalid.  (i.e. player tries to move to a cell that already has an X or an O in it.</w:t>
       </w:r>
     </w:p>
     <w:p>
       <w:pPr>
+        <w:ind w:left="360" w:firstLine="720"/>
         <w:rPr>
           <w:noProof/>
         </w:rPr>
       </w:pPr>
+      <w:bookmarkStart w:id="0" w:name="_GoBack"/>
+      <w:bookmarkEnd w:id="0"/>
+      <w:r>
+        <w:rPr>
+          <w:noProof/>
+        </w:rPr>
+        <w:drawing>
+          <wp:inline distT="0" distB="0" distL="0" distR="0" wp14:anchorId="56DF8265" wp14:editId="174EE999">
+            <wp:extent cx="3341269" cy="2676525"/>
+            <wp:effectExtent l="0" t="0" r="0" b="0"/>
+            <wp:docPr id="8" name="Picture 8"/>
+            <wp:cNvGraphicFramePr>
+              <a:graphicFrameLocks xmlns:a="http://schemas.openxmlformats.org/drawingml/2006/main" noChangeAspect="1"/>
+            </wp:cNvGraphicFramePr>
+            <a:graphic xmlns:a="http://schemas.openxmlformats.org/drawingml/2006/main">
+              <a:graphicData uri="http://schemas.openxmlformats.org/drawingml/2006/picture">
+                <pic:pic xmlns:pic="http://schemas.openxmlformats.org/drawingml/2006/picture">
+                  <pic:nvPicPr>
+                    <pic:cNvPr id="1" name=""/>
+                    <pic:cNvPicPr/>
+                  </pic:nvPicPr>
+                  <pic:blipFill rotWithShape="1">
+                    <a:blip r:embed="rId10"/>
+                    <a:srcRect t="65333" b="821"/>
+                    <a:stretch/>
+                  </pic:blipFill>
+                  <pic:spPr bwMode="auto">
+                    <a:xfrm>
+                      <a:off x="0" y="0"/>
+                      <a:ext cx="3394334" cy="2719033"/>
+                    </a:xfrm>
+                    <a:prstGeom prst="rect">
+                      <a:avLst/>
+                    </a:prstGeom>
+                    <a:ln>
+                      <a:noFill/>
+                    </a:ln>
+                    <a:extLst>
+                      <a:ext uri="{53640926-AAD7-44D8-BBD7-CCE9431645EC}">
+                        <a14:shadowObscured xmlns:a14="http://schemas.microsoft.com/office/drawing/2010/main"/>
+                      </a:ext>
+                    </a:extLst>
+                  </pic:spPr>
+                </pic:pic>
+              </a:graphicData>
+            </a:graphic>
+          </wp:inline>
+        </w:drawing>
+      </w:r>
     </w:p>
     <w:p>
       <w:pPr>
@@ -2581,25 +2139,7 @@
           <w:sz w:val="24"/>
           <w:szCs w:val="24"/>
         </w:rPr>
-        <w:t xml:space="preserve">Submit your code by putting your entire </w:t>
-      </w:r>
-      <w:proofErr w:type="spellStart"/>
-      <w:r>
-        <w:rPr>
-          <w:rFonts w:ascii="Times New Roman" w:hAnsi="Times New Roman"/>
-          <w:sz w:val="24"/>
-          <w:szCs w:val="24"/>
-        </w:rPr>
-        <w:t>netbeans</w:t>
-      </w:r>
-      <w:proofErr w:type="spellEnd"/>
-      <w:r>
-        <w:rPr>
-          <w:rFonts w:ascii="Times New Roman" w:hAnsi="Times New Roman"/>
-          <w:sz w:val="24"/>
-          <w:szCs w:val="24"/>
-        </w:rPr>
-        <w:t xml:space="preserve"> project folder into a .zip archive nam</w:t>
+        <w:t>Submit your code by putting your entire netbeans project folder into a .zip archive nam</w:t>
       </w:r>
       <w:r>
         <w:rPr>
@@ -2651,16 +2191,7 @@
           <w:sz w:val="24"/>
           <w:szCs w:val="24"/>
         </w:rPr>
-        <w:t xml:space="preserve">and of course include this file with your </w:t>
-      </w:r>
-      <w:r>
-        <w:rPr>
-          <w:rFonts w:ascii="Times New Roman" w:hAnsi="Times New Roman"/>
-          <w:sz w:val="24"/>
-          <w:szCs w:val="24"/>
-        </w:rPr>
-        <w:lastRenderedPageBreak/>
-        <w:t xml:space="preserve">screen shots. (name this file </w:t>
+        <w:t xml:space="preserve">and of course include this file with your screen shots. (name this file </w:t>
       </w:r>
       <w:r>
         <w:rPr>
@@ -2760,23 +2291,13 @@
         </w:rPr>
         <w:t xml:space="preserve">Resubmit the entire assignment </w:t>
       </w:r>
-      <w:proofErr w:type="gramStart"/>
-      <w:r>
-        <w:rPr>
-          <w:rFonts w:ascii="Times New Roman" w:hAnsi="Times New Roman"/>
-          <w:sz w:val="24"/>
-          <w:szCs w:val="24"/>
-        </w:rPr>
-        <w:t>exactly the same</w:t>
-      </w:r>
-      <w:proofErr w:type="gramEnd"/>
-      <w:r>
-        <w:rPr>
-          <w:rFonts w:ascii="Times New Roman" w:hAnsi="Times New Roman"/>
-          <w:sz w:val="24"/>
-          <w:szCs w:val="24"/>
-        </w:rPr>
-        <w:t xml:space="preserve"> way </w:t>
+      <w:r>
+        <w:rPr>
+          <w:rFonts w:ascii="Times New Roman" w:hAnsi="Times New Roman"/>
+          <w:sz w:val="24"/>
+          <w:szCs w:val="24"/>
+        </w:rPr>
+        <w:t xml:space="preserve">exactly the same way </w:t>
       </w:r>
       <w:r>
         <w:rPr>
@@ -2796,7 +2317,7 @@
       </w:r>
     </w:p>
     <w:sectPr>
-      <w:footerReference w:type="default" r:id="rId11"/>
+      <w:footerReference w:type="default" r:id="rId12"/>
       <w:pgSz w:w="12240" w:h="15840"/>
       <w:pgMar w:top="1440" w:right="1440" w:bottom="1440" w:left="1440" w:header="720" w:footer="720" w:gutter="0"/>
       <w:cols w:space="720"/>
@@ -3738,7 +3259,7 @@
   <w:abstractNum w:abstractNumId="8" w15:restartNumberingAfterBreak="0">
     <w:nsid w:val="56AF39FD"/>
     <w:multiLevelType w:val="hybridMultilevel"/>
-    <w:tmpl w:val="AB72DE46"/>
+    <w:tmpl w:val="9D9253EE"/>
     <w:lvl w:ilvl="0" w:tplc="04090001">
       <w:start w:val="1"/>
       <w:numFmt w:val="bullet"/>

</xml_diff>